<commit_message>
q3 + image + recompilation
</commit_message>
<xml_diff>
--- a/Tp phy/TP6/Compte rendu TP6 KEVIN VALENTIN PIERRE .docx
+++ b/Tp phy/TP6/Compte rendu TP6 KEVIN VALENTIN PIERRE .docx
@@ -2654,7 +2654,7 @@
         </w:rPr>
         <w:lastRenderedPageBreak/>
         <w:drawing>
-          <wp:anchor distT="0" distB="0" distL="114300" distR="114300" simplePos="0" relativeHeight="251663360" behindDoc="0" locked="0" layoutInCell="1" allowOverlap="1" wp14:anchorId="4EBEC27C" wp14:editId="771254AF">
+          <wp:anchor distT="0" distB="0" distL="114300" distR="114300" simplePos="0" relativeHeight="251663360" behindDoc="0" locked="0" layoutInCell="1" allowOverlap="1" wp14:anchorId="4EBEC27C" wp14:editId="5B7DC2C2">
             <wp:simplePos x="0" y="0"/>
             <wp:positionH relativeFrom="margin">
               <wp:posOffset>-233045</wp:posOffset>
@@ -2725,23 +2725,13 @@
       </w:r>
     </w:p>
     <w:p>
-      <w:proofErr w:type="gramStart"/>
-      <w:r>
-        <w:t>a</w:t>
-      </w:r>
-      <w:proofErr w:type="gramEnd"/>
-      <w:r>
-        <w:t xml:space="preserve"> =-0.1014438548332134 ± 0.06888069018707542</w:t>
+      <w:r>
+        <w:t>a =-0.1014438548332134 ± 0.06888069018707542</w:t>
       </w:r>
     </w:p>
     <w:p>
-      <w:proofErr w:type="gramStart"/>
-      <w:r>
-        <w:t>b</w:t>
-      </w:r>
-      <w:proofErr w:type="gramEnd"/>
-      <w:r>
-        <w:t xml:space="preserve"> =-0.008382788968864711 ± 0.00020123893448339321</w:t>
+      <w:r>
+        <w:t>b =-0.008382788968864711 ± 0.00020123893448339321</w:t>
       </w:r>
     </w:p>
     <w:p>
@@ -3150,14 +3140,7 @@
         <w:rPr>
           <w:rFonts w:eastAsiaTheme="minorEastAsia"/>
         </w:rPr>
-        <w:t xml:space="preserve">En considérant les 2 bobines ayant pour nombre de spire 260 et de </w:t>
-      </w:r>
-      <w:proofErr w:type="gramStart"/>
-      <w:r>
-        <w:rPr>
-          <w:rFonts w:eastAsiaTheme="minorEastAsia"/>
-        </w:rPr>
-        <w:t>longueur </w:t>
+        <w:t>En considérant les 2 bobines ayant pour nombre de spire 260 et de longueur </w:t>
       </w:r>
       <w:r>
         <w:rPr>
@@ -3170,14 +3153,7 @@
         <w:rPr>
           <w:rFonts w:eastAsiaTheme="minorEastAsia"/>
         </w:rPr>
-        <w:t>l</w:t>
-      </w:r>
-      <w:proofErr w:type="gramEnd"/>
-      <w:r>
-        <w:rPr>
-          <w:rFonts w:eastAsiaTheme="minorEastAsia"/>
-        </w:rPr>
-        <w:t xml:space="preserve"> on</w:t>
+        <w:t>l on</w:t>
       </w:r>
       <w:proofErr w:type="spellEnd"/>
       <w:r>
@@ -3845,361 +3821,15 @@
       <w:pPr>
         <w:rPr>
           <w:rFonts w:eastAsiaTheme="minorEastAsia"/>
-        </w:rPr>
-      </w:pPr>
-      <w:r>
-        <w:rPr>
-          <w:rFonts w:eastAsiaTheme="minorEastAsia"/>
-        </w:rPr>
-        <w:t xml:space="preserve">Q4) </w:t>
-      </w:r>
-      <w:r>
-        <w:rPr>
-          <w:rFonts w:eastAsiaTheme="minorEastAsia"/>
-        </w:rPr>
-        <w:t>Pour mesurer la variation de la force en fonction de la variation de i, l</w:t>
-      </w:r>
-      <w:r>
-        <w:rPr>
-          <w:rFonts w:eastAsiaTheme="minorEastAsia"/>
-        </w:rPr>
-        <w:t xml:space="preserve">’intensité dans la </w:t>
-      </w:r>
-      <w:r>
-        <w:rPr>
-          <w:rFonts w:eastAsiaTheme="minorEastAsia"/>
-        </w:rPr>
-        <w:t>plaque,</w:t>
-      </w:r>
-      <w:r>
-        <w:rPr>
-          <w:rFonts w:eastAsiaTheme="minorEastAsia"/>
-        </w:rPr>
-        <w:t xml:space="preserve"> nous avons </w:t>
-      </w:r>
-      <w:r>
-        <w:rPr>
-          <w:rFonts w:eastAsiaTheme="minorEastAsia"/>
-        </w:rPr>
-        <w:t>imposé</w:t>
-      </w:r>
-      <w:r>
-        <w:rPr>
-          <w:rFonts w:eastAsiaTheme="minorEastAsia"/>
-        </w:rPr>
-        <w:t xml:space="preserve"> une intensité dans la </w:t>
-      </w:r>
-      <w:r>
-        <w:rPr>
-          <w:rFonts w:eastAsiaTheme="minorEastAsia"/>
-        </w:rPr>
-        <w:t>bobine</w:t>
-      </w:r>
-      <w:r>
-        <w:rPr>
-          <w:rFonts w:eastAsiaTheme="minorEastAsia"/>
-        </w:rPr>
-        <w:t xml:space="preserve"> I</w:t>
-      </w:r>
-      <w:r>
-        <w:rPr>
-          <w:rFonts w:eastAsiaTheme="minorEastAsia"/>
-        </w:rPr>
-        <w:t xml:space="preserve"> afin</w:t>
-      </w:r>
-      <w:r>
-        <w:rPr>
-          <w:rFonts w:eastAsiaTheme="minorEastAsia"/>
-        </w:rPr>
-        <w:t xml:space="preserve"> de fixer le champ B. Ensuite </w:t>
-      </w:r>
-      <w:r>
-        <w:rPr>
-          <w:rFonts w:eastAsiaTheme="minorEastAsia"/>
-        </w:rPr>
-        <w:t>à</w:t>
-      </w:r>
-      <w:r>
-        <w:rPr>
-          <w:rFonts w:eastAsiaTheme="minorEastAsia"/>
-        </w:rPr>
-        <w:t xml:space="preserve"> l’aide de la molette il a été possible d</w:t>
-      </w:r>
-      <w:r>
-        <w:rPr>
-          <w:rFonts w:eastAsiaTheme="minorEastAsia"/>
-        </w:rPr>
-        <w:t>e</w:t>
-      </w:r>
-      <w:r>
-        <w:rPr>
-          <w:rFonts w:eastAsiaTheme="minorEastAsia"/>
-        </w:rPr>
-        <w:t xml:space="preserve"> </w:t>
-      </w:r>
-      <w:r>
-        <w:rPr>
-          <w:rFonts w:eastAsiaTheme="minorEastAsia"/>
-        </w:rPr>
-        <w:t>faire</w:t>
-      </w:r>
-      <w:r>
-        <w:rPr>
-          <w:rFonts w:eastAsiaTheme="minorEastAsia"/>
-        </w:rPr>
-        <w:t xml:space="preserve"> varier l’</w:t>
-      </w:r>
-      <w:r>
-        <w:rPr>
-          <w:rFonts w:eastAsiaTheme="minorEastAsia"/>
-        </w:rPr>
-        <w:t>intensité</w:t>
-      </w:r>
-      <w:r>
-        <w:rPr>
-          <w:rFonts w:eastAsiaTheme="minorEastAsia"/>
-        </w:rPr>
-        <w:t xml:space="preserve"> </w:t>
-      </w:r>
-      <w:r>
-        <w:rPr>
-          <w:rFonts w:eastAsiaTheme="minorEastAsia"/>
-        </w:rPr>
-        <w:t xml:space="preserve">i </w:t>
-      </w:r>
-      <w:r>
-        <w:rPr>
-          <w:rFonts w:eastAsiaTheme="minorEastAsia"/>
-        </w:rPr>
-        <w:t xml:space="preserve">dans la </w:t>
-      </w:r>
-      <w:r>
-        <w:rPr>
-          <w:rFonts w:eastAsiaTheme="minorEastAsia"/>
-        </w:rPr>
-        <w:t>plaque</w:t>
-      </w:r>
-      <w:r>
-        <w:rPr>
-          <w:rFonts w:eastAsiaTheme="minorEastAsia"/>
-        </w:rPr>
-        <w:t xml:space="preserve"> </w:t>
-      </w:r>
-      <w:r>
-        <w:rPr>
-          <w:rFonts w:eastAsiaTheme="minorEastAsia"/>
-        </w:rPr>
-        <w:t xml:space="preserve">permettant de </w:t>
-      </w:r>
-      <w:r>
-        <w:rPr>
-          <w:rFonts w:eastAsiaTheme="minorEastAsia"/>
-        </w:rPr>
-        <w:t>relever la fo</w:t>
-      </w:r>
-      <w:r>
-        <w:rPr>
-          <w:rFonts w:eastAsiaTheme="minorEastAsia"/>
-        </w:rPr>
-        <w:t>r</w:t>
-      </w:r>
-      <w:r>
-        <w:rPr>
-          <w:rFonts w:eastAsiaTheme="minorEastAsia"/>
-        </w:rPr>
-        <w:t>c</w:t>
-      </w:r>
-      <w:r>
-        <w:rPr>
-          <w:rFonts w:eastAsiaTheme="minorEastAsia"/>
-        </w:rPr>
-        <w:t>e</w:t>
-      </w:r>
-      <w:r>
-        <w:rPr>
-          <w:rFonts w:eastAsiaTheme="minorEastAsia"/>
-        </w:rPr>
-        <w:t xml:space="preserve"> en fonction de </w:t>
-      </w:r>
-      <w:r>
-        <w:rPr>
-          <w:rFonts w:eastAsiaTheme="minorEastAsia"/>
-        </w:rPr>
-        <w:t>i</w:t>
-      </w:r>
-      <w:r>
-        <w:rPr>
-          <w:rFonts w:eastAsiaTheme="minorEastAsia"/>
-        </w:rPr>
-        <w:t xml:space="preserve">. Cependant lorsque </w:t>
-      </w:r>
-      <w:r>
-        <w:rPr>
-          <w:rFonts w:eastAsiaTheme="minorEastAsia"/>
-        </w:rPr>
-        <w:t>nous</w:t>
-      </w:r>
-      <w:r>
-        <w:rPr>
-          <w:rFonts w:eastAsiaTheme="minorEastAsia"/>
-        </w:rPr>
-        <w:t xml:space="preserve"> avons </w:t>
-      </w:r>
-      <w:r>
-        <w:rPr>
-          <w:rFonts w:eastAsiaTheme="minorEastAsia"/>
-        </w:rPr>
-        <w:t>choisie</w:t>
-      </w:r>
-      <w:r>
-        <w:rPr>
-          <w:rFonts w:eastAsiaTheme="minorEastAsia"/>
-        </w:rPr>
-        <w:t xml:space="preserve"> l’</w:t>
-      </w:r>
-      <w:r>
-        <w:rPr>
-          <w:rFonts w:eastAsiaTheme="minorEastAsia"/>
-        </w:rPr>
-        <w:t>intensité</w:t>
-      </w:r>
-      <w:r>
-        <w:rPr>
-          <w:rFonts w:eastAsiaTheme="minorEastAsia"/>
-        </w:rPr>
-        <w:t xml:space="preserve"> dans la bobine</w:t>
-      </w:r>
-      <w:r>
-        <w:rPr>
-          <w:rFonts w:eastAsiaTheme="minorEastAsia"/>
-        </w:rPr>
-        <w:t xml:space="preserve">, celle-ci </w:t>
-      </w:r>
-      <w:r>
-        <w:rPr>
-          <w:rFonts w:eastAsiaTheme="minorEastAsia"/>
-        </w:rPr>
-        <w:t>était trop faible</w:t>
-      </w:r>
-      <w:r>
-        <w:rPr>
-          <w:rFonts w:eastAsiaTheme="minorEastAsia"/>
-        </w:rPr>
-        <w:t xml:space="preserve"> impliquant une force mesurée </w:t>
-      </w:r>
-      <w:r>
-        <w:rPr>
-          <w:rFonts w:eastAsiaTheme="minorEastAsia"/>
-        </w:rPr>
-        <w:t>provoquant</w:t>
-      </w:r>
-      <w:r>
-        <w:rPr>
-          <w:rFonts w:eastAsiaTheme="minorEastAsia"/>
-        </w:rPr>
-        <w:t xml:space="preserve"> une force mesurée elle-même faible et</w:t>
-      </w:r>
-      <w:r>
-        <w:rPr>
-          <w:rFonts w:eastAsiaTheme="minorEastAsia"/>
-        </w:rPr>
-        <w:t xml:space="preserve"> une incertitude grande </w:t>
-      </w:r>
-      <w:r>
-        <w:rPr>
-          <w:rFonts w:eastAsiaTheme="minorEastAsia"/>
-        </w:rPr>
-        <w:t>p</w:t>
-      </w:r>
-      <w:r>
-        <w:rPr>
-          <w:rFonts w:eastAsiaTheme="minorEastAsia"/>
-        </w:rPr>
-        <w:t xml:space="preserve">ar rapport </w:t>
-      </w:r>
-      <w:r>
-        <w:rPr>
-          <w:rFonts w:eastAsiaTheme="minorEastAsia"/>
-        </w:rPr>
-        <w:t>à</w:t>
-      </w:r>
-      <w:r>
-        <w:rPr>
-          <w:rFonts w:eastAsiaTheme="minorEastAsia"/>
-        </w:rPr>
-        <w:t xml:space="preserve"> la </w:t>
-      </w:r>
-      <w:r>
-        <w:rPr>
-          <w:rFonts w:eastAsiaTheme="minorEastAsia"/>
-        </w:rPr>
-        <w:t xml:space="preserve">norme de la </w:t>
-      </w:r>
-      <w:r>
-        <w:rPr>
-          <w:rFonts w:eastAsiaTheme="minorEastAsia"/>
-        </w:rPr>
-        <w:t>force produite</w:t>
-      </w:r>
-      <w:r>
-        <w:rPr>
-          <w:rFonts w:eastAsiaTheme="minorEastAsia"/>
-        </w:rPr>
-        <w:t>.</w:t>
-      </w:r>
-      <w:r>
-        <w:rPr>
-          <w:rFonts w:eastAsiaTheme="minorEastAsia"/>
-        </w:rPr>
-        <w:t xml:space="preserve"> </w:t>
-      </w:r>
-      <w:r>
-        <w:rPr>
-          <w:rFonts w:eastAsiaTheme="minorEastAsia"/>
-        </w:rPr>
-        <w:t>E</w:t>
-      </w:r>
-      <w:r>
-        <w:rPr>
-          <w:rFonts w:eastAsiaTheme="minorEastAsia"/>
-        </w:rPr>
-        <w:t xml:space="preserve">n effet comme </w:t>
-      </w:r>
-      <w:r>
-        <w:rPr>
-          <w:rFonts w:eastAsiaTheme="minorEastAsia"/>
-        </w:rPr>
-        <w:t xml:space="preserve">elle </w:t>
-      </w:r>
-      <w:r>
-        <w:rPr>
-          <w:rFonts w:eastAsiaTheme="minorEastAsia"/>
-        </w:rPr>
-        <w:t xml:space="preserve">est de l’ordre de 0.5 N et </w:t>
-      </w:r>
-      <w:r>
-        <w:rPr>
-          <w:rFonts w:eastAsiaTheme="minorEastAsia"/>
-        </w:rPr>
-        <w:t>son incertitude de l’ordre</w:t>
-      </w:r>
-      <w:r>
-        <w:rPr>
-          <w:rFonts w:eastAsiaTheme="minorEastAsia"/>
-        </w:rPr>
-        <w:t xml:space="preserve"> de 0.1 N, notre </w:t>
-      </w:r>
-      <w:r>
-        <w:rPr>
-          <w:rFonts w:eastAsiaTheme="minorEastAsia"/>
-        </w:rPr>
-        <w:t>modèle</w:t>
-      </w:r>
-      <w:r>
-        <w:rPr>
-          <w:rFonts w:eastAsiaTheme="minorEastAsia"/>
-        </w:rPr>
-        <w:t xml:space="preserve"> n’est pas très précis. </w:t>
+          <w:u w:val="single"/>
+        </w:rPr>
+      </w:pPr>
+      <w:r>
+        <w:rPr>
+          <w:rFonts w:eastAsiaTheme="minorEastAsia"/>
+          <w:u w:val="single"/>
+        </w:rPr>
+        <w:t>Image 1 :</w:t>
       </w:r>
     </w:p>
     <w:p>
@@ -4211,38 +3841,13 @@
       <w:r>
         <w:rPr>
           <w:rFonts w:eastAsiaTheme="minorEastAsia"/>
-        </w:rPr>
-        <w:lastRenderedPageBreak/>
-        <w:t xml:space="preserve">Il aurait été plus judicieux de prendre un champ plus élevé afin d’obtenir une force plus grande, avec </w:t>
-      </w:r>
-      <w:r>
-        <w:rPr>
-          <w:rFonts w:eastAsiaTheme="minorEastAsia"/>
-        </w:rPr>
-        <w:t xml:space="preserve">la même incertitude de mesure. Le </w:t>
-      </w:r>
-      <w:r>
-        <w:rPr>
-          <w:rFonts w:eastAsiaTheme="minorEastAsia"/>
-        </w:rPr>
-        <w:t>modèle</w:t>
-      </w:r>
-      <w:r>
-        <w:rPr>
-          <w:rFonts w:eastAsiaTheme="minorEastAsia"/>
-        </w:rPr>
-        <w:t xml:space="preserve"> aurait été alors précis.</w:t>
-      </w:r>
-      <w:r>
-        <w:rPr>
-          <w:rFonts w:eastAsiaTheme="minorEastAsia"/>
           <w:noProof/>
         </w:rPr>
         <w:drawing>
-          <wp:inline distT="0" distB="0" distL="0" distR="0" wp14:anchorId="42D6DDE6" wp14:editId="2B8060E7">
-            <wp:extent cx="5760720" cy="2827020"/>
-            <wp:effectExtent l="0" t="0" r="0" b="0"/>
-            <wp:docPr id="1403904411" name="Image 5" descr="Une image contenant texte, ligne, Tracé, diagramme&#10;&#10;Description générée automatiquement"/>
+          <wp:inline distT="0" distB="0" distL="0" distR="0" wp14:anchorId="438C8992" wp14:editId="274EAA96">
+            <wp:extent cx="3466943" cy="2600208"/>
+            <wp:effectExtent l="0" t="4762" r="0" b="0"/>
+            <wp:docPr id="700936994" name="Image 7"/>
             <wp:cNvGraphicFramePr>
               <a:graphicFrameLocks xmlns:a="http://schemas.openxmlformats.org/drawingml/2006/main" noChangeAspect="1"/>
             </wp:cNvGraphicFramePr>
@@ -4250,7 +3855,7 @@
               <a:graphicData uri="http://schemas.openxmlformats.org/drawingml/2006/picture">
                 <pic:pic xmlns:pic="http://schemas.openxmlformats.org/drawingml/2006/picture">
                   <pic:nvPicPr>
-                    <pic:cNvPr id="1403904411" name="Image 5" descr="Une image contenant texte, ligne, Tracé, diagramme&#10;&#10;Description générée automatiquement"/>
+                    <pic:cNvPr id="0" name="Picture 6"/>
                     <pic:cNvPicPr>
                       <a:picLocks noChangeAspect="1" noChangeArrowheads="1"/>
                     </pic:cNvPicPr>
@@ -4269,9 +3874,9 @@
                     </a:stretch>
                   </pic:blipFill>
                   <pic:spPr bwMode="auto">
-                    <a:xfrm>
+                    <a:xfrm rot="5400000">
                       <a:off x="0" y="0"/>
-                      <a:ext cx="5760720" cy="2827020"/>
+                      <a:ext cx="3483749" cy="2612813"/>
                     </a:xfrm>
                     <a:prstGeom prst="rect">
                       <a:avLst/>
@@ -4294,12 +3899,6 @@
           <w:rFonts w:eastAsiaTheme="minorEastAsia"/>
         </w:rPr>
       </w:pPr>
-      <w:r>
-        <w:rPr>
-          <w:rFonts w:eastAsiaTheme="minorEastAsia"/>
-        </w:rPr>
-        <w:t>Coefficients obtenus avec Monte Carlo :</w:t>
-      </w:r>
     </w:p>
     <w:p>
       <w:pPr>
@@ -4307,20 +3906,6 @@
           <w:rFonts w:eastAsiaTheme="minorEastAsia"/>
         </w:rPr>
       </w:pPr>
-      <w:proofErr w:type="gramStart"/>
-      <w:r>
-        <w:rPr>
-          <w:rFonts w:eastAsiaTheme="minorEastAsia"/>
-        </w:rPr>
-        <w:t>a</w:t>
-      </w:r>
-      <w:proofErr w:type="gramEnd"/>
-      <w:r>
-        <w:rPr>
-          <w:rFonts w:eastAsiaTheme="minorEastAsia"/>
-        </w:rPr>
-        <w:t xml:space="preserve"> =-0.256524418930155 ± 0.13102105798533292</w:t>
-      </w:r>
     </w:p>
     <w:p>
       <w:pPr>
@@ -4328,197 +3913,6 @@
           <w:rFonts w:eastAsiaTheme="minorEastAsia"/>
         </w:rPr>
       </w:pPr>
-      <w:proofErr w:type="gramStart"/>
-      <w:r>
-        <w:rPr>
-          <w:rFonts w:eastAsiaTheme="minorEastAsia"/>
-        </w:rPr>
-        <w:t>b</w:t>
-      </w:r>
-      <w:proofErr w:type="gramEnd"/>
-      <w:r>
-        <w:rPr>
-          <w:rFonts w:eastAsiaTheme="minorEastAsia"/>
-        </w:rPr>
-        <w:t xml:space="preserve"> =1.2088268037581151 ± 0.20900672175346094</w:t>
-      </w:r>
-    </w:p>
-    <w:tbl>
-      <w:tblPr>
-        <w:tblStyle w:val="Grilledutableau"/>
-        <w:tblpPr w:leftFromText="141" w:rightFromText="141" w:vertAnchor="text" w:horzAnchor="margin" w:tblpY="34"/>
-        <w:tblW w:w="0" w:type="auto"/>
-        <w:tblLook w:val="04A0" w:firstRow="1" w:lastRow="0" w:firstColumn="1" w:lastColumn="0" w:noHBand="0" w:noVBand="1"/>
-      </w:tblPr>
-      <w:tblGrid>
-        <w:gridCol w:w="2547"/>
-        <w:gridCol w:w="541"/>
-        <w:gridCol w:w="567"/>
-        <w:gridCol w:w="614"/>
-        <w:gridCol w:w="546"/>
-        <w:gridCol w:w="567"/>
-        <w:gridCol w:w="541"/>
-      </w:tblGrid>
-      <w:tr>
-        <w:tc>
-          <w:tcPr>
-            <w:tcW w:w="2547" w:type="dxa"/>
-          </w:tcPr>
-          <w:p>
-            <w:r>
-              <w:t>Intensité i (en A)</w:t>
-            </w:r>
-          </w:p>
-        </w:tc>
-        <w:tc>
-          <w:tcPr>
-            <w:tcW w:w="541" w:type="dxa"/>
-          </w:tcPr>
-          <w:p>
-            <w:r>
-              <w:t>0.3</w:t>
-            </w:r>
-          </w:p>
-        </w:tc>
-        <w:tc>
-          <w:tcPr>
-            <w:tcW w:w="567" w:type="dxa"/>
-          </w:tcPr>
-          <w:p>
-            <w:r>
-              <w:t>0.4</w:t>
-            </w:r>
-          </w:p>
-        </w:tc>
-        <w:tc>
-          <w:tcPr>
-            <w:tcW w:w="614" w:type="dxa"/>
-          </w:tcPr>
-          <w:p>
-            <w:r>
-              <w:t>0.5</w:t>
-            </w:r>
-          </w:p>
-        </w:tc>
-        <w:tc>
-          <w:tcPr>
-            <w:tcW w:w="546" w:type="dxa"/>
-          </w:tcPr>
-          <w:p>
-            <w:r>
-              <w:t>0.6</w:t>
-            </w:r>
-          </w:p>
-        </w:tc>
-        <w:tc>
-          <w:tcPr>
-            <w:tcW w:w="567" w:type="dxa"/>
-          </w:tcPr>
-          <w:p>
-            <w:r>
-              <w:t>0.7</w:t>
-            </w:r>
-          </w:p>
-        </w:tc>
-        <w:tc>
-          <w:tcPr>
-            <w:tcW w:w="541" w:type="dxa"/>
-          </w:tcPr>
-          <w:p>
-            <w:r>
-              <w:t>1</w:t>
-            </w:r>
-          </w:p>
-        </w:tc>
-      </w:tr>
-      <w:tr>
-        <w:tc>
-          <w:tcPr>
-            <w:tcW w:w="2547" w:type="dxa"/>
-          </w:tcPr>
-          <w:p>
-            <w:r>
-              <w:t>Force mesurée (en N)</w:t>
-            </w:r>
-          </w:p>
-        </w:tc>
-        <w:tc>
-          <w:tcPr>
-            <w:tcW w:w="541" w:type="dxa"/>
-          </w:tcPr>
-          <w:p>
-            <w:r>
-              <w:t>0.1</w:t>
-            </w:r>
-          </w:p>
-        </w:tc>
-        <w:tc>
-          <w:tcPr>
-            <w:tcW w:w="567" w:type="dxa"/>
-          </w:tcPr>
-          <w:p>
-            <w:r>
-              <w:t>0.2</w:t>
-            </w:r>
-          </w:p>
-        </w:tc>
-        <w:tc>
-          <w:tcPr>
-            <w:tcW w:w="614" w:type="dxa"/>
-          </w:tcPr>
-          <w:p>
-            <w:r>
-              <w:t>0.3</w:t>
-            </w:r>
-          </w:p>
-        </w:tc>
-        <w:tc>
-          <w:tcPr>
-            <w:tcW w:w="546" w:type="dxa"/>
-          </w:tcPr>
-          <w:p>
-            <w:r>
-              <w:t>0.5</w:t>
-            </w:r>
-          </w:p>
-        </w:tc>
-        <w:tc>
-          <w:tcPr>
-            <w:tcW w:w="567" w:type="dxa"/>
-          </w:tcPr>
-          <w:p>
-            <w:r>
-              <w:t>0.7</w:t>
-            </w:r>
-          </w:p>
-        </w:tc>
-        <w:tc>
-          <w:tcPr>
-            <w:tcW w:w="541" w:type="dxa"/>
-          </w:tcPr>
-          <w:p>
-            <w:r>
-              <w:t>0.9</w:t>
-            </w:r>
-          </w:p>
-        </w:tc>
-      </w:tr>
-    </w:tbl>
-    <w:p>
-      <w:pPr>
-        <w:rPr>
-          <w:rFonts w:eastAsiaTheme="minorEastAsia"/>
-        </w:rPr>
-      </w:pPr>
-    </w:p>
-    <w:p/>
-    <w:p/>
-    <w:p>
-      <w:pPr>
-        <w:rPr>
-          <w:rFonts w:eastAsiaTheme="minorEastAsia"/>
-        </w:rPr>
-      </w:pPr>
     </w:p>
     <w:p>
       <w:pPr>
@@ -4531,6 +3925,7 @@
       <w:pPr>
         <w:rPr>
           <w:rFonts w:eastAsiaTheme="minorEastAsia"/>
+          <w:u w:val="single"/>
         </w:rPr>
       </w:pPr>
     </w:p>
@@ -4538,6 +3933,7 @@
       <w:pPr>
         <w:rPr>
           <w:rFonts w:eastAsiaTheme="minorEastAsia"/>
+          <w:u w:val="single"/>
         </w:rPr>
       </w:pPr>
     </w:p>
@@ -4545,6 +3941,7 @@
       <w:pPr>
         <w:rPr>
           <w:rFonts w:eastAsiaTheme="minorEastAsia"/>
+          <w:u w:val="single"/>
         </w:rPr>
       </w:pPr>
     </w:p>
@@ -4552,6 +3949,7 @@
       <w:pPr>
         <w:rPr>
           <w:rFonts w:eastAsiaTheme="minorEastAsia"/>
+          <w:u w:val="single"/>
         </w:rPr>
       </w:pPr>
     </w:p>
@@ -4559,6 +3957,7 @@
       <w:pPr>
         <w:rPr>
           <w:rFonts w:eastAsiaTheme="minorEastAsia"/>
+          <w:u w:val="single"/>
         </w:rPr>
       </w:pPr>
     </w:p>
@@ -4566,8 +3965,16 @@
       <w:pPr>
         <w:rPr>
           <w:rFonts w:eastAsiaTheme="minorEastAsia"/>
-        </w:rPr>
-      </w:pPr>
+          <w:u w:val="single"/>
+        </w:rPr>
+      </w:pPr>
+      <w:r>
+        <w:rPr>
+          <w:rFonts w:eastAsiaTheme="minorEastAsia"/>
+          <w:u w:val="single"/>
+        </w:rPr>
+        <w:t>Image 2 :</w:t>
+      </w:r>
     </w:p>
     <w:p>
       <w:pPr>
@@ -4575,71 +3982,493 @@
           <w:rFonts w:eastAsiaTheme="minorEastAsia"/>
         </w:rPr>
       </w:pPr>
-    </w:p>
-    <w:p>
-      <w:pPr>
-        <w:rPr>
-          <w:rFonts w:eastAsiaTheme="minorEastAsia"/>
-        </w:rPr>
-      </w:pPr>
-    </w:p>
-    <w:p>
-      <w:pPr>
-        <w:rPr>
-          <w:rFonts w:eastAsiaTheme="minorEastAsia"/>
-        </w:rPr>
-      </w:pPr>
-    </w:p>
-    <w:p>
-      <w:pPr>
-        <w:rPr>
-          <w:rFonts w:eastAsiaTheme="minorEastAsia"/>
-        </w:rPr>
-      </w:pPr>
-    </w:p>
-    <w:p>
-      <w:pPr>
-        <w:rPr>
-          <w:rFonts w:eastAsiaTheme="minorEastAsia"/>
-        </w:rPr>
-      </w:pPr>
-      <w:r>
-        <w:rPr>
-          <w:rFonts w:eastAsiaTheme="minorEastAsia"/>
-        </w:rPr>
-        <w:t>Q</w:t>
-      </w:r>
-      <w:proofErr w:type="gramStart"/>
-      <w:r>
-        <w:rPr>
-          <w:rFonts w:eastAsiaTheme="minorEastAsia"/>
-        </w:rPr>
-        <w:t>3.EXPLIQUER</w:t>
-      </w:r>
-      <w:proofErr w:type="gramEnd"/>
-      <w:r>
-        <w:rPr>
-          <w:rFonts w:eastAsiaTheme="minorEastAsia"/>
-        </w:rPr>
-        <w:t xml:space="preserve"> IMAGE</w:t>
-      </w:r>
-    </w:p>
-    <w:p>
-      <w:pPr>
-        <w:rPr>
-          <w:rFonts w:eastAsiaTheme="minorEastAsia"/>
-        </w:rPr>
-      </w:pPr>
       <w:r>
         <w:rPr>
           <w:rFonts w:eastAsiaTheme="minorEastAsia"/>
           <w:noProof/>
         </w:rPr>
+        <mc:AlternateContent>
+          <mc:Choice Requires="wps">
+            <w:drawing>
+              <wp:anchor distT="45720" distB="45720" distL="114300" distR="114300" simplePos="0" relativeHeight="251687936" behindDoc="0" locked="0" layoutInCell="1" allowOverlap="1" wp14:anchorId="1EE7B7CB" wp14:editId="3A82AB28">
+                <wp:simplePos x="0" y="0"/>
+                <wp:positionH relativeFrom="column">
+                  <wp:posOffset>3219450</wp:posOffset>
+                </wp:positionH>
+                <wp:positionV relativeFrom="paragraph">
+                  <wp:posOffset>2346008</wp:posOffset>
+                </wp:positionV>
+                <wp:extent cx="360680" cy="335280"/>
+                <wp:effectExtent l="0" t="0" r="20320" b="26670"/>
+                <wp:wrapNone/>
+                <wp:docPr id="793277600" name="Zone de texte 2"/>
+                <wp:cNvGraphicFramePr>
+                  <a:graphicFrameLocks xmlns:a="http://schemas.openxmlformats.org/drawingml/2006/main"/>
+                </wp:cNvGraphicFramePr>
+                <a:graphic xmlns:a="http://schemas.openxmlformats.org/drawingml/2006/main">
+                  <a:graphicData uri="http://schemas.microsoft.com/office/word/2010/wordprocessingShape">
+                    <wps:wsp>
+                      <wps:cNvSpPr txBox="1">
+                        <a:spLocks noChangeArrowheads="1"/>
+                      </wps:cNvSpPr>
+                      <wps:spPr bwMode="auto">
+                        <a:xfrm>
+                          <a:off x="0" y="0"/>
+                          <a:ext cx="360680" cy="335280"/>
+                        </a:xfrm>
+                        <a:prstGeom prst="rect">
+                          <a:avLst/>
+                        </a:prstGeom>
+                        <a:noFill/>
+                        <a:ln w="9525">
+                          <a:solidFill>
+                            <a:srgbClr val="000000"/>
+                          </a:solidFill>
+                          <a:miter lim="800000"/>
+                          <a:headEnd/>
+                          <a:tailEnd/>
+                        </a:ln>
+                      </wps:spPr>
+                      <wps:txbx>
+                        <w:txbxContent>
+                          <w:p>
+                            <m:oMathPara>
+                              <m:oMath>
+                                <m:acc>
+                                  <m:accPr>
+                                    <m:chr m:val="⃗"/>
+                                    <m:ctrlPr>
+                                      <w:rPr>
+                                        <w:rFonts w:ascii="Cambria Math" w:hAnsi="Cambria Math"/>
+                                        <w:i/>
+                                      </w:rPr>
+                                    </m:ctrlPr>
+                                  </m:accPr>
+                                  <m:e>
+                                    <m:r>
+                                      <w:rPr>
+                                        <w:rFonts w:ascii="Cambria Math" w:hAnsi="Cambria Math"/>
+                                      </w:rPr>
+                                      <m:t>Uy</m:t>
+                                    </m:r>
+                                  </m:e>
+                                </m:acc>
+                              </m:oMath>
+                            </m:oMathPara>
+                          </w:p>
+                        </w:txbxContent>
+                      </wps:txbx>
+                      <wps:bodyPr rot="0" vert="horz" wrap="square" lIns="91440" tIns="45720" rIns="91440" bIns="45720" anchor="t" anchorCtr="0">
+                        <a:noAutofit/>
+                      </wps:bodyPr>
+                    </wps:wsp>
+                  </a:graphicData>
+                </a:graphic>
+                <wp14:sizeRelH relativeFrom="margin">
+                  <wp14:pctWidth>0</wp14:pctWidth>
+                </wp14:sizeRelH>
+                <wp14:sizeRelV relativeFrom="margin">
+                  <wp14:pctHeight>0</wp14:pctHeight>
+                </wp14:sizeRelV>
+              </wp:anchor>
+            </w:drawing>
+          </mc:Choice>
+          <mc:Fallback>
+            <w:pict>
+              <v:shape w14:anchorId="1EE7B7CB" id="_x0000_s1029" type="#_x0000_t202" style="position:absolute;margin-left:253.5pt;margin-top:184.75pt;width:28.4pt;height:26.4pt;z-index:251687936;visibility:visible;mso-wrap-style:square;mso-width-percent:0;mso-height-percent:0;mso-wrap-distance-left:9pt;mso-wrap-distance-top:3.6pt;mso-wrap-distance-right:9pt;mso-wrap-distance-bottom:3.6pt;mso-position-horizontal:absolute;mso-position-horizontal-relative:text;mso-position-vertical:absolute;mso-position-vertical-relative:text;mso-width-percent:0;mso-height-percent:0;mso-width-relative:margin;mso-height-relative:margin;v-text-anchor:top" o:gfxdata="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" filled="f">
+                <v:textbox>
+                  <w:txbxContent>
+                    <w:p>
+                      <m:oMathPara>
+                        <m:oMath>
+                          <m:acc>
+                            <m:accPr>
+                              <m:chr m:val="⃗"/>
+                              <m:ctrlPr>
+                                <w:rPr>
+                                  <w:rFonts w:ascii="Cambria Math" w:hAnsi="Cambria Math"/>
+                                  <w:i/>
+                                </w:rPr>
+                              </m:ctrlPr>
+                            </m:accPr>
+                            <m:e>
+                              <m:r>
+                                <w:rPr>
+                                  <w:rFonts w:ascii="Cambria Math" w:hAnsi="Cambria Math"/>
+                                </w:rPr>
+                                <m:t>Uy</m:t>
+                              </m:r>
+                            </m:e>
+                          </m:acc>
+                        </m:oMath>
+                      </m:oMathPara>
+                    </w:p>
+                  </w:txbxContent>
+                </v:textbox>
+              </v:shape>
+            </w:pict>
+          </mc:Fallback>
+        </mc:AlternateContent>
+      </w:r>
+      <w:r>
+        <w:rPr>
+          <w:rFonts w:eastAsiaTheme="minorEastAsia"/>
+          <w:noProof/>
+          <w:color w:val="FF0000"/>
+        </w:rPr>
+        <mc:AlternateContent>
+          <mc:Choice Requires="wps">
+            <w:drawing>
+              <wp:anchor distT="0" distB="0" distL="114300" distR="114300" simplePos="0" relativeHeight="251684864" behindDoc="0" locked="0" layoutInCell="1" allowOverlap="1" wp14:anchorId="41ECFCA7" wp14:editId="3BA57007">
+                <wp:simplePos x="0" y="0"/>
+                <wp:positionH relativeFrom="column">
+                  <wp:posOffset>3286125</wp:posOffset>
+                </wp:positionH>
+                <wp:positionV relativeFrom="paragraph">
+                  <wp:posOffset>2971800</wp:posOffset>
+                </wp:positionV>
+                <wp:extent cx="731520" cy="238760"/>
+                <wp:effectExtent l="0" t="38100" r="49530" b="27940"/>
+                <wp:wrapNone/>
+                <wp:docPr id="489087421" name="Connecteur droit avec flèche 11"/>
+                <wp:cNvGraphicFramePr/>
+                <a:graphic xmlns:a="http://schemas.openxmlformats.org/drawingml/2006/main">
+                  <a:graphicData uri="http://schemas.microsoft.com/office/word/2010/wordprocessingShape">
+                    <wps:wsp>
+                      <wps:cNvCnPr/>
+                      <wps:spPr>
+                        <a:xfrm flipV="1">
+                          <a:off x="0" y="0"/>
+                          <a:ext cx="731520" cy="238760"/>
+                        </a:xfrm>
+                        <a:prstGeom prst="straightConnector1">
+                          <a:avLst/>
+                        </a:prstGeom>
+                        <a:ln w="19050">
+                          <a:tailEnd type="triangle"/>
+                        </a:ln>
+                      </wps:spPr>
+                      <wps:style>
+                        <a:lnRef idx="1">
+                          <a:schemeClr val="accent1"/>
+                        </a:lnRef>
+                        <a:fillRef idx="0">
+                          <a:schemeClr val="accent1"/>
+                        </a:fillRef>
+                        <a:effectRef idx="0">
+                          <a:schemeClr val="accent1"/>
+                        </a:effectRef>
+                        <a:fontRef idx="minor">
+                          <a:schemeClr val="tx1"/>
+                        </a:fontRef>
+                      </wps:style>
+                      <wps:bodyPr/>
+                    </wps:wsp>
+                  </a:graphicData>
+                </a:graphic>
+                <wp14:sizeRelH relativeFrom="margin">
+                  <wp14:pctWidth>0</wp14:pctWidth>
+                </wp14:sizeRelH>
+                <wp14:sizeRelV relativeFrom="margin">
+                  <wp14:pctHeight>0</wp14:pctHeight>
+                </wp14:sizeRelV>
+              </wp:anchor>
+            </w:drawing>
+          </mc:Choice>
+          <mc:Fallback>
+            <w:pict>
+              <v:shapetype w14:anchorId="27E466F6" id="_x0000_t32" coordsize="21600,21600" o:spt="32" o:oned="t" path="m,l21600,21600e" filled="f">
+                <v:path arrowok="t" fillok="f" o:connecttype="none"/>
+                <o:lock v:ext="edit" shapetype="t"/>
+              </v:shapetype>
+              <v:shape id="Connecteur droit avec flèche 11" o:spid="_x0000_s1026" type="#_x0000_t32" style="position:absolute;margin-left:258.75pt;margin-top:234pt;width:57.6pt;height:18.8pt;flip:y;z-index:251684864;visibility:visible;mso-wrap-style:square;mso-width-percent:0;mso-height-percent:0;mso-wrap-distance-left:9pt;mso-wrap-distance-top:0;mso-wrap-distance-right:9pt;mso-wrap-distance-bottom:0;mso-position-horizontal:absolute;mso-position-horizontal-relative:text;mso-position-vertical:absolute;mso-position-vertical-relative:text;mso-width-percent:0;mso-height-percent:0;mso-width-relative:margin;mso-height-relative:margin" o:gfxdata="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" strokecolor="#156082 [3204]" strokeweight="1.5pt">
+                <v:stroke endarrow="block" joinstyle="miter"/>
+              </v:shape>
+            </w:pict>
+          </mc:Fallback>
+        </mc:AlternateContent>
+      </w:r>
+      <w:r>
+        <w:rPr>
+          <w:rFonts w:eastAsiaTheme="minorEastAsia"/>
+          <w:noProof/>
+        </w:rPr>
+        <mc:AlternateContent>
+          <mc:Choice Requires="wps">
+            <w:drawing>
+              <wp:anchor distT="45720" distB="45720" distL="114300" distR="114300" simplePos="0" relativeHeight="251686912" behindDoc="0" locked="0" layoutInCell="1" allowOverlap="1" wp14:anchorId="54C7A2D2" wp14:editId="09BE29CF">
+                <wp:simplePos x="0" y="0"/>
+                <wp:positionH relativeFrom="column">
+                  <wp:posOffset>4032885</wp:posOffset>
+                </wp:positionH>
+                <wp:positionV relativeFrom="paragraph">
+                  <wp:posOffset>3091180</wp:posOffset>
+                </wp:positionV>
+                <wp:extent cx="360680" cy="335280"/>
+                <wp:effectExtent l="0" t="0" r="20320" b="26670"/>
+                <wp:wrapNone/>
+                <wp:docPr id="2137050217" name="Zone de texte 2"/>
+                <wp:cNvGraphicFramePr>
+                  <a:graphicFrameLocks xmlns:a="http://schemas.openxmlformats.org/drawingml/2006/main"/>
+                </wp:cNvGraphicFramePr>
+                <a:graphic xmlns:a="http://schemas.openxmlformats.org/drawingml/2006/main">
+                  <a:graphicData uri="http://schemas.microsoft.com/office/word/2010/wordprocessingShape">
+                    <wps:wsp>
+                      <wps:cNvSpPr txBox="1">
+                        <a:spLocks noChangeArrowheads="1"/>
+                      </wps:cNvSpPr>
+                      <wps:spPr bwMode="auto">
+                        <a:xfrm>
+                          <a:off x="0" y="0"/>
+                          <a:ext cx="360680" cy="335280"/>
+                        </a:xfrm>
+                        <a:prstGeom prst="rect">
+                          <a:avLst/>
+                        </a:prstGeom>
+                        <a:noFill/>
+                        <a:ln w="9525">
+                          <a:solidFill>
+                            <a:srgbClr val="000000"/>
+                          </a:solidFill>
+                          <a:miter lim="800000"/>
+                          <a:headEnd/>
+                          <a:tailEnd/>
+                        </a:ln>
+                      </wps:spPr>
+                      <wps:txbx>
+                        <w:txbxContent>
+                          <w:p>
+                            <m:oMathPara>
+                              <m:oMath>
+                                <m:acc>
+                                  <m:accPr>
+                                    <m:chr m:val="⃗"/>
+                                    <m:ctrlPr>
+                                      <w:rPr>
+                                        <w:rFonts w:ascii="Cambria Math" w:hAnsi="Cambria Math"/>
+                                        <w:i/>
+                                      </w:rPr>
+                                    </m:ctrlPr>
+                                  </m:accPr>
+                                  <m:e>
+                                    <m:r>
+                                      <w:rPr>
+                                        <w:rFonts w:ascii="Cambria Math" w:hAnsi="Cambria Math"/>
+                                      </w:rPr>
+                                      <m:t>Ux</m:t>
+                                    </m:r>
+                                  </m:e>
+                                </m:acc>
+                              </m:oMath>
+                            </m:oMathPara>
+                          </w:p>
+                        </w:txbxContent>
+                      </wps:txbx>
+                      <wps:bodyPr rot="0" vert="horz" wrap="square" lIns="91440" tIns="45720" rIns="91440" bIns="45720" anchor="t" anchorCtr="0">
+                        <a:noAutofit/>
+                      </wps:bodyPr>
+                    </wps:wsp>
+                  </a:graphicData>
+                </a:graphic>
+                <wp14:sizeRelH relativeFrom="margin">
+                  <wp14:pctWidth>0</wp14:pctWidth>
+                </wp14:sizeRelH>
+                <wp14:sizeRelV relativeFrom="margin">
+                  <wp14:pctHeight>0</wp14:pctHeight>
+                </wp14:sizeRelV>
+              </wp:anchor>
+            </w:drawing>
+          </mc:Choice>
+          <mc:Fallback>
+            <w:pict>
+              <v:shape w14:anchorId="54C7A2D2" id="_x0000_s1030" type="#_x0000_t202" style="position:absolute;margin-left:317.55pt;margin-top:243.4pt;width:28.4pt;height:26.4pt;z-index:251686912;visibility:visible;mso-wrap-style:square;mso-width-percent:0;mso-height-percent:0;mso-wrap-distance-left:9pt;mso-wrap-distance-top:3.6pt;mso-wrap-distance-right:9pt;mso-wrap-distance-bottom:3.6pt;mso-position-horizontal:absolute;mso-position-horizontal-relative:text;mso-position-vertical:absolute;mso-position-vertical-relative:text;mso-width-percent:0;mso-height-percent:0;mso-width-relative:margin;mso-height-relative:margin;v-text-anchor:top" o:gfxdata="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" filled="f">
+                <v:textbox>
+                  <w:txbxContent>
+                    <w:p>
+                      <m:oMathPara>
+                        <m:oMath>
+                          <m:acc>
+                            <m:accPr>
+                              <m:chr m:val="⃗"/>
+                              <m:ctrlPr>
+                                <w:rPr>
+                                  <w:rFonts w:ascii="Cambria Math" w:hAnsi="Cambria Math"/>
+                                  <w:i/>
+                                </w:rPr>
+                              </m:ctrlPr>
+                            </m:accPr>
+                            <m:e>
+                              <m:r>
+                                <w:rPr>
+                                  <w:rFonts w:ascii="Cambria Math" w:hAnsi="Cambria Math"/>
+                                </w:rPr>
+                                <m:t>Ux</m:t>
+                              </m:r>
+                            </m:e>
+                          </m:acc>
+                        </m:oMath>
+                      </m:oMathPara>
+                    </w:p>
+                  </w:txbxContent>
+                </v:textbox>
+              </v:shape>
+            </w:pict>
+          </mc:Fallback>
+        </mc:AlternateContent>
+      </w:r>
+      <w:r>
+        <w:rPr>
+          <w:rFonts w:eastAsiaTheme="minorEastAsia"/>
+          <w:noProof/>
+        </w:rPr>
+        <mc:AlternateContent>
+          <mc:Choice Requires="wps">
+            <w:drawing>
+              <wp:anchor distT="0" distB="0" distL="114300" distR="114300" simplePos="0" relativeHeight="251685888" behindDoc="0" locked="0" layoutInCell="1" allowOverlap="1" wp14:anchorId="5F56A3AB" wp14:editId="19D1BD2D">
+                <wp:simplePos x="0" y="0"/>
+                <wp:positionH relativeFrom="column">
+                  <wp:posOffset>3123565</wp:posOffset>
+                </wp:positionH>
+                <wp:positionV relativeFrom="paragraph">
+                  <wp:posOffset>2476500</wp:posOffset>
+                </wp:positionV>
+                <wp:extent cx="193040" cy="751840"/>
+                <wp:effectExtent l="57150" t="38100" r="35560" b="29210"/>
+                <wp:wrapNone/>
+                <wp:docPr id="1156036898" name="Connecteur droit avec flèche 12"/>
+                <wp:cNvGraphicFramePr/>
+                <a:graphic xmlns:a="http://schemas.openxmlformats.org/drawingml/2006/main">
+                  <a:graphicData uri="http://schemas.microsoft.com/office/word/2010/wordprocessingShape">
+                    <wps:wsp>
+                      <wps:cNvCnPr/>
+                      <wps:spPr>
+                        <a:xfrm flipH="1" flipV="1">
+                          <a:off x="0" y="0"/>
+                          <a:ext cx="193040" cy="751840"/>
+                        </a:xfrm>
+                        <a:prstGeom prst="straightConnector1">
+                          <a:avLst/>
+                        </a:prstGeom>
+                        <a:ln w="19050">
+                          <a:tailEnd type="triangle"/>
+                        </a:ln>
+                      </wps:spPr>
+                      <wps:style>
+                        <a:lnRef idx="1">
+                          <a:schemeClr val="accent1"/>
+                        </a:lnRef>
+                        <a:fillRef idx="0">
+                          <a:schemeClr val="accent1"/>
+                        </a:fillRef>
+                        <a:effectRef idx="0">
+                          <a:schemeClr val="accent1"/>
+                        </a:effectRef>
+                        <a:fontRef idx="minor">
+                          <a:schemeClr val="tx1"/>
+                        </a:fontRef>
+                      </wps:style>
+                      <wps:bodyPr/>
+                    </wps:wsp>
+                  </a:graphicData>
+                </a:graphic>
+              </wp:anchor>
+            </w:drawing>
+          </mc:Choice>
+          <mc:Fallback>
+            <w:pict>
+              <v:shape w14:anchorId="0886F53D" id="Connecteur droit avec flèche 12" o:spid="_x0000_s1026" type="#_x0000_t32" style="position:absolute;margin-left:245.95pt;margin-top:195pt;width:15.2pt;height:59.2pt;flip:x y;z-index:251685888;visibility:visible;mso-wrap-style:square;mso-wrap-distance-left:9pt;mso-wrap-distance-top:0;mso-wrap-distance-right:9pt;mso-wrap-distance-bottom:0;mso-position-horizontal:absolute;mso-position-horizontal-relative:text;mso-position-vertical:absolute;mso-position-vertical-relative:text" o:gfxdata="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" strokecolor="#156082 [3204]" strokeweight="1.5pt">
+                <v:stroke endarrow="block" joinstyle="miter"/>
+              </v:shape>
+            </w:pict>
+          </mc:Fallback>
+        </mc:AlternateContent>
+      </w:r>
+      <w:r>
+        <w:rPr>
+          <w:rFonts w:eastAsiaTheme="minorEastAsia"/>
+          <w:noProof/>
+        </w:rPr>
+        <mc:AlternateContent>
+          <mc:Choice Requires="wps">
+            <w:drawing>
+              <wp:anchor distT="0" distB="0" distL="114300" distR="114300" simplePos="0" relativeHeight="251683840" behindDoc="0" locked="0" layoutInCell="1" allowOverlap="1" wp14:anchorId="1E5329F6" wp14:editId="777D8833">
+                <wp:simplePos x="0" y="0"/>
+                <wp:positionH relativeFrom="column">
+                  <wp:posOffset>2376805</wp:posOffset>
+                </wp:positionH>
+                <wp:positionV relativeFrom="paragraph">
+                  <wp:posOffset>1587500</wp:posOffset>
+                </wp:positionV>
+                <wp:extent cx="2438400" cy="50800"/>
+                <wp:effectExtent l="38100" t="19050" r="19050" b="101600"/>
+                <wp:wrapNone/>
+                <wp:docPr id="1429329753" name="Connecteur droit avec flèche 5"/>
+                <wp:cNvGraphicFramePr/>
+                <a:graphic xmlns:a="http://schemas.openxmlformats.org/drawingml/2006/main">
+                  <a:graphicData uri="http://schemas.microsoft.com/office/word/2010/wordprocessingShape">
+                    <wps:wsp>
+                      <wps:cNvCnPr/>
+                      <wps:spPr>
+                        <a:xfrm flipH="1">
+                          <a:off x="0" y="0"/>
+                          <a:ext cx="2438400" cy="50800"/>
+                        </a:xfrm>
+                        <a:prstGeom prst="straightConnector1">
+                          <a:avLst/>
+                        </a:prstGeom>
+                        <a:ln>
+                          <a:solidFill>
+                            <a:srgbClr val="C00000"/>
+                          </a:solidFill>
+                          <a:tailEnd type="triangle"/>
+                        </a:ln>
+                      </wps:spPr>
+                      <wps:style>
+                        <a:lnRef idx="1">
+                          <a:schemeClr val="dk1"/>
+                        </a:lnRef>
+                        <a:fillRef idx="0">
+                          <a:schemeClr val="dk1"/>
+                        </a:fillRef>
+                        <a:effectRef idx="0">
+                          <a:schemeClr val="dk1"/>
+                        </a:effectRef>
+                        <a:fontRef idx="minor">
+                          <a:schemeClr val="tx1"/>
+                        </a:fontRef>
+                      </wps:style>
+                      <wps:bodyPr/>
+                    </wps:wsp>
+                  </a:graphicData>
+                </a:graphic>
+                <wp14:sizeRelH relativeFrom="margin">
+                  <wp14:pctWidth>0</wp14:pctWidth>
+                </wp14:sizeRelH>
+                <wp14:sizeRelV relativeFrom="margin">
+                  <wp14:pctHeight>0</wp14:pctHeight>
+                </wp14:sizeRelV>
+              </wp:anchor>
+            </w:drawing>
+          </mc:Choice>
+          <mc:Fallback>
+            <w:pict>
+              <v:shape w14:anchorId="08221504" id="Connecteur droit avec flèche 5" o:spid="_x0000_s1026" type="#_x0000_t32" style="position:absolute;margin-left:187.15pt;margin-top:125pt;width:192pt;height:4pt;flip:x;z-index:251683840;visibility:visible;mso-wrap-style:square;mso-width-percent:0;mso-height-percent:0;mso-wrap-distance-left:9pt;mso-wrap-distance-top:0;mso-wrap-distance-right:9pt;mso-wrap-distance-bottom:0;mso-position-horizontal:absolute;mso-position-horizontal-relative:text;mso-position-vertical:absolute;mso-position-vertical-relative:text;mso-width-percent:0;mso-height-percent:0;mso-width-relative:margin;mso-height-relative:margin" o:gfxdata="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" strokecolor="#c00000" strokeweight=".5pt">
+                <v:stroke endarrow="block" joinstyle="miter"/>
+              </v:shape>
+            </w:pict>
+          </mc:Fallback>
+        </mc:AlternateContent>
+      </w:r>
+      <w:r>
+        <w:rPr>
+          <w:rFonts w:eastAsiaTheme="minorEastAsia"/>
+          <w:noProof/>
+        </w:rPr>
         <w:drawing>
-          <wp:inline distT="0" distB="0" distL="0" distR="0" wp14:anchorId="1F502B7A" wp14:editId="21E83D85">
+          <wp:inline distT="0" distB="0" distL="0" distR="0" wp14:anchorId="25DEF175" wp14:editId="6E14C9F0">
             <wp:extent cx="5760720" cy="4320540"/>
             <wp:effectExtent l="0" t="3810" r="7620" b="7620"/>
-            <wp:docPr id="1679321132" name="Image 7"/>
+            <wp:docPr id="982007454" name="Image 9"/>
             <wp:cNvGraphicFramePr>
               <a:graphicFrameLocks xmlns:a="http://schemas.openxmlformats.org/drawingml/2006/main" noChangeAspect="1"/>
             </wp:cNvGraphicFramePr>
@@ -4647,7 +4476,7 @@
               <a:graphicData uri="http://schemas.openxmlformats.org/drawingml/2006/picture">
                 <pic:pic xmlns:pic="http://schemas.openxmlformats.org/drawingml/2006/picture">
                   <pic:nvPicPr>
-                    <pic:cNvPr id="0" name="Picture 6"/>
+                    <pic:cNvPr id="0" name="Picture 13"/>
                     <pic:cNvPicPr>
                       <a:picLocks noChangeAspect="1" noChangeArrowheads="1"/>
                     </pic:cNvPicPr>
@@ -4686,22 +4515,895 @@
       </w:r>
     </w:p>
     <w:p>
-      <w:pPr>
-        <w:rPr>
-          <w:rFonts w:eastAsiaTheme="minorEastAsia"/>
-        </w:rPr>
-      </w:pPr>
+      <w:r>
+        <w:rPr>
+          <w:rFonts w:eastAsiaTheme="minorEastAsia"/>
+        </w:rPr>
+        <w:lastRenderedPageBreak/>
+        <w:t xml:space="preserve">Afin déterminer le sens de la force de Laplace, nous avons fixé le champ produit par les bobines (à 176,3 </w:t>
+      </w:r>
+      <w:proofErr w:type="spellStart"/>
+      <w:r>
+        <w:rPr>
+          <w:rFonts w:eastAsiaTheme="minorEastAsia"/>
+        </w:rPr>
+        <w:t>mT</w:t>
+      </w:r>
+      <w:proofErr w:type="spellEnd"/>
+      <w:r>
+        <w:rPr>
+          <w:rFonts w:eastAsiaTheme="minorEastAsia"/>
+        </w:rPr>
+        <w:t xml:space="preserve"> </w:t>
+      </w:r>
+      <w:r>
+        <w:t>± 0,2mT</w:t>
+      </w:r>
+      <w:r>
+        <w:rPr>
+          <w:rFonts w:eastAsiaTheme="minorEastAsia"/>
+        </w:rPr>
+        <w:t xml:space="preserve">) et le courant parcourant le circuit imprimé à  (1,000 A </w:t>
+      </w:r>
+      <w:r>
+        <w:t>± 0,002 A).  Nous mesurons une force de Laplace de 1 ,1N ±0,2 N (</w:t>
+      </w:r>
+      <w:proofErr w:type="spellStart"/>
+      <w:r>
+        <w:t>cf</w:t>
+      </w:r>
+      <w:proofErr w:type="spellEnd"/>
+      <w:r>
+        <w:t xml:space="preserve"> image 1 ).</w:t>
+      </w:r>
+    </w:p>
+    <w:p>
+      <w:r>
+        <w:t>Ensuite, nous avons effectué une légère pression sur la plaque métallique orthogonale au circuit imprimé(</w:t>
+      </w:r>
+      <w:proofErr w:type="spellStart"/>
+      <w:r>
+        <w:t>cf</w:t>
+      </w:r>
+      <w:proofErr w:type="spellEnd"/>
+      <w:r>
+        <w:t xml:space="preserve"> image 2 flèche rouge) afin de décaler légèrement le circuit imprimé selon la direction -</w:t>
+      </w:r>
+      <m:oMath>
+        <m:acc>
+          <m:accPr>
+            <m:chr m:val="⃗"/>
+            <m:ctrlPr>
+              <w:rPr>
+                <w:rFonts w:ascii="Cambria Math" w:hAnsi="Cambria Math"/>
+                <w:i/>
+              </w:rPr>
+            </m:ctrlPr>
+          </m:accPr>
+          <m:e>
+            <m:r>
+              <w:rPr>
+                <w:rFonts w:ascii="Cambria Math" w:hAnsi="Cambria Math"/>
+              </w:rPr>
+              <m:t>Uz</m:t>
+            </m:r>
+          </m:e>
+        </m:acc>
+      </m:oMath>
+      <w:r>
+        <w:t xml:space="preserve"> (orienté selon la règle de la main droite cf image 2 flèche bleue) et nous mesurons que la force Laplace 10,0N ±0,2 N</w:t>
+      </w:r>
+    </w:p>
+    <w:p>
+      <w:pPr>
+        <w:rPr>
+          <w:rFonts w:eastAsiaTheme="minorEastAsia"/>
+        </w:rPr>
+      </w:pPr>
+      <w:r>
+        <w:t xml:space="preserve">Pour la direction de la force, nous savons que </w:t>
+      </w:r>
+      <m:oMath>
+        <m:sSub>
+          <m:sSubPr>
+            <m:ctrlPr>
+              <w:rPr>
+                <w:rFonts w:ascii="Cambria Math" w:hAnsi="Cambria Math"/>
+                <w:i/>
+              </w:rPr>
+            </m:ctrlPr>
+          </m:sSubPr>
+          <m:e>
+            <m:acc>
+              <m:accPr>
+                <m:chr m:val="⃗"/>
+                <m:ctrlPr>
+                  <w:rPr>
+                    <w:rFonts w:ascii="Cambria Math" w:hAnsi="Cambria Math"/>
+                    <w:i/>
+                  </w:rPr>
+                </m:ctrlPr>
+              </m:accPr>
+              <m:e>
+                <m:r>
+                  <w:rPr>
+                    <w:rFonts w:ascii="Cambria Math" w:hAnsi="Cambria Math"/>
+                  </w:rPr>
+                  <m:t>dF</m:t>
+                </m:r>
+              </m:e>
+            </m:acc>
+          </m:e>
+          <m:sub>
+            <m:r>
+              <w:rPr>
+                <w:rFonts w:ascii="Cambria Math" w:hAnsi="Cambria Math"/>
+              </w:rPr>
+              <m:t>laplace</m:t>
+            </m:r>
+          </m:sub>
+        </m:sSub>
+        <m:r>
+          <w:rPr>
+            <w:rFonts w:ascii="Cambria Math" w:hAnsi="Cambria Math"/>
+          </w:rPr>
+          <m:t>=I</m:t>
+        </m:r>
+        <m:acc>
+          <m:accPr>
+            <m:chr m:val="⃗"/>
+            <m:ctrlPr>
+              <w:rPr>
+                <w:rFonts w:ascii="Cambria Math" w:hAnsi="Cambria Math"/>
+                <w:i/>
+              </w:rPr>
+            </m:ctrlPr>
+          </m:accPr>
+          <m:e>
+            <m:r>
+              <w:rPr>
+                <w:rFonts w:ascii="Cambria Math" w:hAnsi="Cambria Math"/>
+              </w:rPr>
+              <m:t>dl</m:t>
+            </m:r>
+          </m:e>
+        </m:acc>
+        <m:r>
+          <w:rPr>
+            <w:rFonts w:ascii="Cambria Math" w:hAnsi="Cambria Math"/>
+          </w:rPr>
+          <m:t>^</m:t>
+        </m:r>
+        <m:acc>
+          <m:accPr>
+            <m:chr m:val="⃗"/>
+            <m:ctrlPr>
+              <w:rPr>
+                <w:rFonts w:ascii="Cambria Math" w:hAnsi="Cambria Math"/>
+                <w:i/>
+              </w:rPr>
+            </m:ctrlPr>
+          </m:accPr>
+          <m:e>
+            <m:r>
+              <w:rPr>
+                <w:rFonts w:ascii="Cambria Math" w:hAnsi="Cambria Math"/>
+              </w:rPr>
+              <m:t>B</m:t>
+            </m:r>
+          </m:e>
+        </m:acc>
+      </m:oMath>
+      <w:r>
+        <w:rPr>
+          <w:rFonts w:eastAsiaTheme="minorEastAsia"/>
+        </w:rPr>
+        <w:t xml:space="preserve"> or </w:t>
+      </w:r>
+      <m:oMath>
+        <m:acc>
+          <m:accPr>
+            <m:chr m:val="⃗"/>
+            <m:ctrlPr>
+              <w:rPr>
+                <w:rFonts w:ascii="Cambria Math" w:hAnsi="Cambria Math"/>
+                <w:i/>
+              </w:rPr>
+            </m:ctrlPr>
+          </m:accPr>
+          <m:e>
+            <m:r>
+              <w:rPr>
+                <w:rFonts w:ascii="Cambria Math" w:hAnsi="Cambria Math"/>
+              </w:rPr>
+              <m:t>dl</m:t>
+            </m:r>
+          </m:e>
+        </m:acc>
+      </m:oMath>
+      <w:r>
+        <w:rPr>
+          <w:rFonts w:eastAsiaTheme="minorEastAsia"/>
+        </w:rPr>
+        <w:t xml:space="preserve"> est orienté selon </w:t>
+      </w:r>
+      <m:oMath>
+        <m:r>
+          <m:rPr>
+            <m:sty m:val="p"/>
+          </m:rPr>
+          <w:rPr>
+            <w:rFonts w:ascii="Cambria Math" w:hAnsi="Cambria Math"/>
+          </w:rPr>
+          <m:t>±</m:t>
+        </m:r>
+        <m:acc>
+          <m:accPr>
+            <m:chr m:val="⃗"/>
+            <m:ctrlPr>
+              <w:rPr>
+                <w:rFonts w:ascii="Cambria Math" w:hAnsi="Cambria Math"/>
+                <w:i/>
+              </w:rPr>
+            </m:ctrlPr>
+          </m:accPr>
+          <m:e>
+            <m:r>
+              <w:rPr>
+                <w:rFonts w:ascii="Cambria Math" w:hAnsi="Cambria Math"/>
+              </w:rPr>
+              <m:t>Uy</m:t>
+            </m:r>
+          </m:e>
+        </m:acc>
+      </m:oMath>
+      <w:r>
+        <w:rPr>
+          <w:rFonts w:eastAsiaTheme="minorEastAsia"/>
+        </w:rPr>
+        <w:t xml:space="preserve">,  </w:t>
+      </w:r>
+      <m:oMath>
+        <m:acc>
+          <m:accPr>
+            <m:chr m:val="⃗"/>
+            <m:ctrlPr>
+              <w:rPr>
+                <w:rFonts w:ascii="Cambria Math" w:hAnsi="Cambria Math"/>
+                <w:i/>
+              </w:rPr>
+            </m:ctrlPr>
+          </m:accPr>
+          <m:e>
+            <m:r>
+              <w:rPr>
+                <w:rFonts w:ascii="Cambria Math" w:hAnsi="Cambria Math"/>
+              </w:rPr>
+              <m:t>B</m:t>
+            </m:r>
+          </m:e>
+        </m:acc>
+      </m:oMath>
+      <w:r>
+        <w:rPr>
+          <w:rFonts w:eastAsiaTheme="minorEastAsia"/>
+        </w:rPr>
+        <w:t xml:space="preserve"> est orienté selon </w:t>
+      </w:r>
+      <m:oMath>
+        <m:r>
+          <m:rPr>
+            <m:sty m:val="p"/>
+          </m:rPr>
+          <w:rPr>
+            <w:rFonts w:ascii="Cambria Math" w:hAnsi="Cambria Math"/>
+          </w:rPr>
+          <m:t>±</m:t>
+        </m:r>
+        <m:acc>
+          <m:accPr>
+            <m:chr m:val="⃗"/>
+            <m:ctrlPr>
+              <w:rPr>
+                <w:rFonts w:ascii="Cambria Math" w:hAnsi="Cambria Math"/>
+                <w:i/>
+              </w:rPr>
+            </m:ctrlPr>
+          </m:accPr>
+          <m:e>
+            <m:r>
+              <w:rPr>
+                <w:rFonts w:ascii="Cambria Math" w:hAnsi="Cambria Math"/>
+              </w:rPr>
+              <m:t>Ux</m:t>
+            </m:r>
+          </m:e>
+        </m:acc>
+      </m:oMath>
+      <w:r>
+        <w:rPr>
+          <w:rFonts w:eastAsiaTheme="minorEastAsia"/>
+        </w:rPr>
+        <w:t xml:space="preserve">. Ainsi </w:t>
+      </w:r>
+      <m:oMath>
+        <m:sSub>
+          <m:sSubPr>
+            <m:ctrlPr>
+              <w:rPr>
+                <w:rFonts w:ascii="Cambria Math" w:hAnsi="Cambria Math"/>
+                <w:i/>
+              </w:rPr>
+            </m:ctrlPr>
+          </m:sSubPr>
+          <m:e>
+            <m:acc>
+              <m:accPr>
+                <m:chr m:val="⃗"/>
+                <m:ctrlPr>
+                  <w:rPr>
+                    <w:rFonts w:ascii="Cambria Math" w:hAnsi="Cambria Math"/>
+                    <w:i/>
+                  </w:rPr>
+                </m:ctrlPr>
+              </m:accPr>
+              <m:e>
+                <m:r>
+                  <w:rPr>
+                    <w:rFonts w:ascii="Cambria Math" w:hAnsi="Cambria Math"/>
+                  </w:rPr>
+                  <m:t>F</m:t>
+                </m:r>
+              </m:e>
+            </m:acc>
+          </m:e>
+          <m:sub>
+            <m:r>
+              <w:rPr>
+                <w:rFonts w:ascii="Cambria Math" w:hAnsi="Cambria Math"/>
+              </w:rPr>
+              <m:t>laplace</m:t>
+            </m:r>
+          </m:sub>
+        </m:sSub>
+      </m:oMath>
+      <w:r>
+        <w:rPr>
+          <w:rFonts w:eastAsiaTheme="minorEastAsia"/>
+        </w:rPr>
+        <w:t xml:space="preserve"> est orienté selon </w:t>
+      </w:r>
+      <m:oMath>
+        <m:r>
+          <m:rPr>
+            <m:sty m:val="p"/>
+          </m:rPr>
+          <w:rPr>
+            <w:rFonts w:ascii="Cambria Math" w:hAnsi="Cambria Math"/>
+          </w:rPr>
+          <m:t>±</m:t>
+        </m:r>
+        <m:acc>
+          <m:accPr>
+            <m:chr m:val="⃗"/>
+            <m:ctrlPr>
+              <w:rPr>
+                <w:rFonts w:ascii="Cambria Math" w:hAnsi="Cambria Math"/>
+                <w:i/>
+              </w:rPr>
+            </m:ctrlPr>
+          </m:accPr>
+          <m:e>
+            <m:r>
+              <w:rPr>
+                <w:rFonts w:ascii="Cambria Math" w:hAnsi="Cambria Math"/>
+              </w:rPr>
+              <m:t>Uz</m:t>
+            </m:r>
+          </m:e>
+        </m:acc>
+      </m:oMath>
+      <w:r>
+        <w:rPr>
+          <w:rFonts w:eastAsiaTheme="minorEastAsia"/>
+        </w:rPr>
+        <w:t>.</w:t>
+      </w:r>
+    </w:p>
+    <w:p>
+      <w:pPr>
+        <w:rPr>
+          <w:rFonts w:eastAsiaTheme="minorEastAsia"/>
+        </w:rPr>
+      </w:pPr>
+      <w:r>
+        <w:rPr>
+          <w:rFonts w:eastAsiaTheme="minorEastAsia"/>
+        </w:rPr>
+        <w:t xml:space="preserve">Ainsi pour la norme de la force une variation dz selon </w:t>
+      </w:r>
+      <w:r>
+        <w:t>-</w:t>
+      </w:r>
+      <m:oMath>
+        <m:acc>
+          <m:accPr>
+            <m:chr m:val="⃗"/>
+            <m:ctrlPr>
+              <w:rPr>
+                <w:rFonts w:ascii="Cambria Math" w:hAnsi="Cambria Math"/>
+                <w:i/>
+              </w:rPr>
+            </m:ctrlPr>
+          </m:accPr>
+          <m:e>
+            <m:r>
+              <w:rPr>
+                <w:rFonts w:ascii="Cambria Math" w:hAnsi="Cambria Math"/>
+              </w:rPr>
+              <m:t>Uz</m:t>
+            </m:r>
+          </m:e>
+        </m:acc>
+      </m:oMath>
+      <w:r>
+        <w:rPr>
+          <w:rFonts w:eastAsiaTheme="minorEastAsia"/>
+        </w:rPr>
+        <w:t xml:space="preserve"> augmente la norme de la force alors nous en déduisons que la force est selon </w:t>
+      </w:r>
+      <w:r>
+        <w:t>-</w:t>
+      </w:r>
+      <m:oMath>
+        <m:acc>
+          <m:accPr>
+            <m:chr m:val="⃗"/>
+            <m:ctrlPr>
+              <w:rPr>
+                <w:rFonts w:ascii="Cambria Math" w:hAnsi="Cambria Math"/>
+                <w:i/>
+              </w:rPr>
+            </m:ctrlPr>
+          </m:accPr>
+          <m:e>
+            <m:r>
+              <w:rPr>
+                <w:rFonts w:ascii="Cambria Math" w:hAnsi="Cambria Math"/>
+              </w:rPr>
+              <m:t>Uz</m:t>
+            </m:r>
+          </m:e>
+        </m:acc>
+      </m:oMath>
+      <w:r>
+        <w:rPr>
+          <w:rFonts w:eastAsiaTheme="minorEastAsia"/>
+        </w:rPr>
+        <w:t>.</w:t>
+      </w:r>
+    </w:p>
+    <w:p>
+      <w:pPr>
+        <w:rPr>
+          <w:rFonts w:eastAsiaTheme="minorEastAsia"/>
+        </w:rPr>
+      </w:pPr>
+    </w:p>
+    <w:p>
+      <w:pPr>
+        <w:rPr>
+          <w:rFonts w:eastAsiaTheme="minorEastAsia"/>
+        </w:rPr>
+      </w:pPr>
+      <w:r>
+        <w:rPr>
+          <w:rFonts w:eastAsiaTheme="minorEastAsia"/>
+        </w:rPr>
+        <w:t>Q4</w:t>
+      </w:r>
+      <w:r>
+        <w:rPr>
+          <w:rFonts w:eastAsiaTheme="minorEastAsia"/>
+        </w:rPr>
+        <w:t>.</w:t>
+      </w:r>
+    </w:p>
+    <w:p>
+      <w:pPr>
+        <w:rPr>
+          <w:rFonts w:eastAsiaTheme="minorEastAsia"/>
+        </w:rPr>
+      </w:pPr>
+      <w:r>
+        <w:rPr>
+          <w:rFonts w:eastAsiaTheme="minorEastAsia"/>
+        </w:rPr>
+        <w:t>Pour mesurer la variation de la force en fonction de la variation de i, l</w:t>
+      </w:r>
+      <w:r>
+        <w:rPr>
+          <w:rFonts w:eastAsiaTheme="minorEastAsia"/>
+        </w:rPr>
+        <w:t xml:space="preserve">’intensité dans la </w:t>
+      </w:r>
+      <w:r>
+        <w:rPr>
+          <w:rFonts w:eastAsiaTheme="minorEastAsia"/>
+        </w:rPr>
+        <w:t>plaque,</w:t>
+      </w:r>
+      <w:r>
+        <w:rPr>
+          <w:rFonts w:eastAsiaTheme="minorEastAsia"/>
+        </w:rPr>
+        <w:t xml:space="preserve"> nous avons </w:t>
+      </w:r>
+      <w:r>
+        <w:rPr>
+          <w:rFonts w:eastAsiaTheme="minorEastAsia"/>
+        </w:rPr>
+        <w:t>imposé</w:t>
+      </w:r>
+      <w:r>
+        <w:rPr>
+          <w:rFonts w:eastAsiaTheme="minorEastAsia"/>
+        </w:rPr>
+        <w:t xml:space="preserve"> une intensité dans la </w:t>
+      </w:r>
+      <w:r>
+        <w:rPr>
+          <w:rFonts w:eastAsiaTheme="minorEastAsia"/>
+        </w:rPr>
+        <w:t>bobine</w:t>
+      </w:r>
+      <w:r>
+        <w:rPr>
+          <w:rFonts w:eastAsiaTheme="minorEastAsia"/>
+        </w:rPr>
+        <w:t xml:space="preserve"> I</w:t>
+      </w:r>
+      <w:r>
+        <w:rPr>
+          <w:rFonts w:eastAsiaTheme="minorEastAsia"/>
+        </w:rPr>
+        <w:t xml:space="preserve"> afin</w:t>
+      </w:r>
+      <w:r>
+        <w:rPr>
+          <w:rFonts w:eastAsiaTheme="minorEastAsia"/>
+        </w:rPr>
+        <w:t xml:space="preserve"> de fixer le champ B. Ensuite </w:t>
+      </w:r>
+      <w:r>
+        <w:rPr>
+          <w:rFonts w:eastAsiaTheme="minorEastAsia"/>
+        </w:rPr>
+        <w:t>à</w:t>
+      </w:r>
+      <w:r>
+        <w:rPr>
+          <w:rFonts w:eastAsiaTheme="minorEastAsia"/>
+        </w:rPr>
+        <w:t xml:space="preserve"> l’aide de la molette il a été possible d</w:t>
+      </w:r>
+      <w:r>
+        <w:rPr>
+          <w:rFonts w:eastAsiaTheme="minorEastAsia"/>
+        </w:rPr>
+        <w:t>e</w:t>
+      </w:r>
+      <w:r>
+        <w:rPr>
+          <w:rFonts w:eastAsiaTheme="minorEastAsia"/>
+        </w:rPr>
+        <w:t xml:space="preserve"> </w:t>
+      </w:r>
+      <w:r>
+        <w:rPr>
+          <w:rFonts w:eastAsiaTheme="minorEastAsia"/>
+        </w:rPr>
+        <w:t>faire</w:t>
+      </w:r>
+      <w:r>
+        <w:rPr>
+          <w:rFonts w:eastAsiaTheme="minorEastAsia"/>
+        </w:rPr>
+        <w:t xml:space="preserve"> varier l’</w:t>
+      </w:r>
+      <w:r>
+        <w:rPr>
+          <w:rFonts w:eastAsiaTheme="minorEastAsia"/>
+        </w:rPr>
+        <w:t>intensité</w:t>
+      </w:r>
+      <w:r>
+        <w:rPr>
+          <w:rFonts w:eastAsiaTheme="minorEastAsia"/>
+        </w:rPr>
+        <w:t xml:space="preserve"> </w:t>
+      </w:r>
+      <w:r>
+        <w:rPr>
+          <w:rFonts w:eastAsiaTheme="minorEastAsia"/>
+        </w:rPr>
+        <w:t xml:space="preserve">i </w:t>
+      </w:r>
+      <w:r>
+        <w:rPr>
+          <w:rFonts w:eastAsiaTheme="minorEastAsia"/>
+        </w:rPr>
+        <w:t xml:space="preserve">dans la </w:t>
+      </w:r>
+      <w:r>
+        <w:rPr>
+          <w:rFonts w:eastAsiaTheme="minorEastAsia"/>
+        </w:rPr>
+        <w:t>plaque</w:t>
+      </w:r>
+      <w:r>
+        <w:rPr>
+          <w:rFonts w:eastAsiaTheme="minorEastAsia"/>
+        </w:rPr>
+        <w:t xml:space="preserve"> </w:t>
+      </w:r>
+      <w:r>
+        <w:rPr>
+          <w:rFonts w:eastAsiaTheme="minorEastAsia"/>
+        </w:rPr>
+        <w:t xml:space="preserve">permettant de </w:t>
+      </w:r>
+      <w:r>
+        <w:rPr>
+          <w:rFonts w:eastAsiaTheme="minorEastAsia"/>
+        </w:rPr>
+        <w:t>relever la fo</w:t>
+      </w:r>
+      <w:r>
+        <w:rPr>
+          <w:rFonts w:eastAsiaTheme="minorEastAsia"/>
+        </w:rPr>
+        <w:t>r</w:t>
+      </w:r>
+      <w:r>
+        <w:rPr>
+          <w:rFonts w:eastAsiaTheme="minorEastAsia"/>
+        </w:rPr>
+        <w:t>c</w:t>
+      </w:r>
+      <w:r>
+        <w:rPr>
+          <w:rFonts w:eastAsiaTheme="minorEastAsia"/>
+        </w:rPr>
+        <w:t>e</w:t>
+      </w:r>
+      <w:r>
+        <w:rPr>
+          <w:rFonts w:eastAsiaTheme="minorEastAsia"/>
+        </w:rPr>
+        <w:t xml:space="preserve"> en fonction de </w:t>
+      </w:r>
+      <w:r>
+        <w:rPr>
+          <w:rFonts w:eastAsiaTheme="minorEastAsia"/>
+        </w:rPr>
+        <w:t>i</w:t>
+      </w:r>
+      <w:r>
+        <w:rPr>
+          <w:rFonts w:eastAsiaTheme="minorEastAsia"/>
+        </w:rPr>
+        <w:t xml:space="preserve">. Cependant lorsque </w:t>
+      </w:r>
+      <w:r>
+        <w:rPr>
+          <w:rFonts w:eastAsiaTheme="minorEastAsia"/>
+        </w:rPr>
+        <w:t>nous</w:t>
+      </w:r>
+      <w:r>
+        <w:rPr>
+          <w:rFonts w:eastAsiaTheme="minorEastAsia"/>
+        </w:rPr>
+        <w:t xml:space="preserve"> avons </w:t>
+      </w:r>
+      <w:r>
+        <w:rPr>
+          <w:rFonts w:eastAsiaTheme="minorEastAsia"/>
+        </w:rPr>
+        <w:t>choisie</w:t>
+      </w:r>
+      <w:r>
+        <w:rPr>
+          <w:rFonts w:eastAsiaTheme="minorEastAsia"/>
+        </w:rPr>
+        <w:t xml:space="preserve"> l’</w:t>
+      </w:r>
+      <w:r>
+        <w:rPr>
+          <w:rFonts w:eastAsiaTheme="minorEastAsia"/>
+        </w:rPr>
+        <w:t>intensité</w:t>
+      </w:r>
+      <w:r>
+        <w:rPr>
+          <w:rFonts w:eastAsiaTheme="minorEastAsia"/>
+        </w:rPr>
+        <w:t xml:space="preserve"> dans la bobine</w:t>
+      </w:r>
+      <w:r>
+        <w:rPr>
+          <w:rFonts w:eastAsiaTheme="minorEastAsia"/>
+        </w:rPr>
+        <w:t xml:space="preserve">, celle-ci </w:t>
+      </w:r>
+      <w:r>
+        <w:rPr>
+          <w:rFonts w:eastAsiaTheme="minorEastAsia"/>
+        </w:rPr>
+        <w:t>était trop faible</w:t>
+      </w:r>
+      <w:r>
+        <w:rPr>
+          <w:rFonts w:eastAsiaTheme="minorEastAsia"/>
+        </w:rPr>
+        <w:t xml:space="preserve"> impliquant une force mesurée </w:t>
+      </w:r>
+      <w:r>
+        <w:rPr>
+          <w:rFonts w:eastAsiaTheme="minorEastAsia"/>
+        </w:rPr>
+        <w:t>provoquant</w:t>
+      </w:r>
+      <w:r>
+        <w:rPr>
+          <w:rFonts w:eastAsiaTheme="minorEastAsia"/>
+        </w:rPr>
+        <w:t xml:space="preserve"> une force mesurée elle-même faible et</w:t>
+      </w:r>
+      <w:r>
+        <w:rPr>
+          <w:rFonts w:eastAsiaTheme="minorEastAsia"/>
+        </w:rPr>
+        <w:t xml:space="preserve"> une incertitude grande </w:t>
+      </w:r>
+      <w:r>
+        <w:rPr>
+          <w:rFonts w:eastAsiaTheme="minorEastAsia"/>
+        </w:rPr>
+        <w:t>p</w:t>
+      </w:r>
+      <w:r>
+        <w:rPr>
+          <w:rFonts w:eastAsiaTheme="minorEastAsia"/>
+        </w:rPr>
+        <w:t xml:space="preserve">ar rapport </w:t>
+      </w:r>
+      <w:r>
+        <w:rPr>
+          <w:rFonts w:eastAsiaTheme="minorEastAsia"/>
+        </w:rPr>
+        <w:t>à</w:t>
+      </w:r>
+      <w:r>
+        <w:rPr>
+          <w:rFonts w:eastAsiaTheme="minorEastAsia"/>
+        </w:rPr>
+        <w:t xml:space="preserve"> la </w:t>
+      </w:r>
+      <w:r>
+        <w:rPr>
+          <w:rFonts w:eastAsiaTheme="minorEastAsia"/>
+        </w:rPr>
+        <w:t xml:space="preserve">norme de la </w:t>
+      </w:r>
+      <w:r>
+        <w:rPr>
+          <w:rFonts w:eastAsiaTheme="minorEastAsia"/>
+        </w:rPr>
+        <w:t>force produite</w:t>
+      </w:r>
+      <w:r>
+        <w:rPr>
+          <w:rFonts w:eastAsiaTheme="minorEastAsia"/>
+        </w:rPr>
+        <w:t>.</w:t>
+      </w:r>
+      <w:r>
+        <w:rPr>
+          <w:rFonts w:eastAsiaTheme="minorEastAsia"/>
+        </w:rPr>
+        <w:t xml:space="preserve"> </w:t>
+      </w:r>
+      <w:r>
+        <w:rPr>
+          <w:rFonts w:eastAsiaTheme="minorEastAsia"/>
+        </w:rPr>
+        <w:t>E</w:t>
+      </w:r>
+      <w:r>
+        <w:rPr>
+          <w:rFonts w:eastAsiaTheme="minorEastAsia"/>
+        </w:rPr>
+        <w:t xml:space="preserve">n effet comme </w:t>
+      </w:r>
+      <w:r>
+        <w:rPr>
+          <w:rFonts w:eastAsiaTheme="minorEastAsia"/>
+        </w:rPr>
+        <w:t xml:space="preserve">elle </w:t>
+      </w:r>
+      <w:r>
+        <w:rPr>
+          <w:rFonts w:eastAsiaTheme="minorEastAsia"/>
+        </w:rPr>
+        <w:t xml:space="preserve">est de l’ordre de 0.5 N et </w:t>
+      </w:r>
+      <w:r>
+        <w:rPr>
+          <w:rFonts w:eastAsiaTheme="minorEastAsia"/>
+        </w:rPr>
+        <w:t>son incertitude de l’ordre</w:t>
+      </w:r>
+      <w:r>
+        <w:rPr>
+          <w:rFonts w:eastAsiaTheme="minorEastAsia"/>
+        </w:rPr>
+        <w:t xml:space="preserve"> de 0.1 N, notre </w:t>
+      </w:r>
+      <w:r>
+        <w:rPr>
+          <w:rFonts w:eastAsiaTheme="minorEastAsia"/>
+        </w:rPr>
+        <w:t>modèle</w:t>
+      </w:r>
+      <w:r>
+        <w:rPr>
+          <w:rFonts w:eastAsiaTheme="minorEastAsia"/>
+        </w:rPr>
+        <w:t xml:space="preserve"> n’est pas très précis. </w:t>
+      </w:r>
+    </w:p>
+    <w:p>
+      <w:pPr>
+        <w:rPr>
+          <w:rFonts w:eastAsiaTheme="minorEastAsia"/>
+        </w:rPr>
+      </w:pPr>
+      <w:r>
+        <w:rPr>
+          <w:rFonts w:eastAsiaTheme="minorEastAsia"/>
+        </w:rPr>
+        <w:t xml:space="preserve">Il aurait été plus judicieux de prendre un champ plus élevé afin d’obtenir une force plus grande, avec </w:t>
+      </w:r>
+      <w:r>
+        <w:rPr>
+          <w:rFonts w:eastAsiaTheme="minorEastAsia"/>
+        </w:rPr>
+        <w:t xml:space="preserve">la même incertitude de mesure. Le </w:t>
+      </w:r>
+      <w:r>
+        <w:rPr>
+          <w:rFonts w:eastAsiaTheme="minorEastAsia"/>
+        </w:rPr>
+        <w:t>modèle</w:t>
+      </w:r>
+      <w:r>
+        <w:rPr>
+          <w:rFonts w:eastAsiaTheme="minorEastAsia"/>
+        </w:rPr>
+        <w:t xml:space="preserve"> aurait été alors précis.</w:t>
+      </w:r>
       <w:r>
         <w:rPr>
           <w:rFonts w:eastAsiaTheme="minorEastAsia"/>
           <w:noProof/>
         </w:rPr>
-        <w:lastRenderedPageBreak/>
         <w:drawing>
-          <wp:inline distT="0" distB="0" distL="0" distR="0" wp14:anchorId="670A403A" wp14:editId="2EEBAA12">
-            <wp:extent cx="5760720" cy="4320540"/>
-            <wp:effectExtent l="0" t="3810" r="7620" b="7620"/>
-            <wp:docPr id="1399884176" name="Image 9"/>
+          <wp:inline distT="0" distB="0" distL="0" distR="0" wp14:anchorId="42D6DDE6" wp14:editId="09534B55">
+            <wp:extent cx="5760720" cy="2827020"/>
+            <wp:effectExtent l="0" t="0" r="0" b="0"/>
+            <wp:docPr id="1403904411" name="Image 5" descr="Une image contenant texte, ligne, Tracé, diagramme&#10;&#10;Description générée automatiquement"/>
             <wp:cNvGraphicFramePr>
               <a:graphicFrameLocks xmlns:a="http://schemas.openxmlformats.org/drawingml/2006/main" noChangeAspect="1"/>
             </wp:cNvGraphicFramePr>
@@ -4709,7 +5411,7 @@
               <a:graphicData uri="http://schemas.openxmlformats.org/drawingml/2006/picture">
                 <pic:pic xmlns:pic="http://schemas.openxmlformats.org/drawingml/2006/picture">
                   <pic:nvPicPr>
-                    <pic:cNvPr id="0" name="Picture 13"/>
+                    <pic:cNvPr id="1403904411" name="Image 5" descr="Une image contenant texte, ligne, Tracé, diagramme&#10;&#10;Description générée automatiquement"/>
                     <pic:cNvPicPr>
                       <a:picLocks noChangeAspect="1" noChangeArrowheads="1"/>
                     </pic:cNvPicPr>
@@ -4728,9 +5430,9 @@
                     </a:stretch>
                   </pic:blipFill>
                   <pic:spPr bwMode="auto">
-                    <a:xfrm rot="5400000">
+                    <a:xfrm>
                       <a:off x="0" y="0"/>
-                      <a:ext cx="5760720" cy="4320540"/>
+                      <a:ext cx="5760720" cy="2827020"/>
                     </a:xfrm>
                     <a:prstGeom prst="rect">
                       <a:avLst/>
@@ -4746,6 +5448,300 @@
           </wp:inline>
         </w:drawing>
       </w:r>
+    </w:p>
+    <w:p>
+      <w:pPr>
+        <w:rPr>
+          <w:rFonts w:eastAsiaTheme="minorEastAsia"/>
+        </w:rPr>
+      </w:pPr>
+      <w:r>
+        <w:rPr>
+          <w:rFonts w:eastAsiaTheme="minorEastAsia"/>
+        </w:rPr>
+        <w:lastRenderedPageBreak/>
+        <w:t>Coefficients obtenus avec Monte Carlo :</w:t>
+      </w:r>
+    </w:p>
+    <w:p>
+      <w:pPr>
+        <w:rPr>
+          <w:rFonts w:eastAsiaTheme="minorEastAsia"/>
+        </w:rPr>
+      </w:pPr>
+      <w:r>
+        <w:rPr>
+          <w:rFonts w:eastAsiaTheme="minorEastAsia"/>
+        </w:rPr>
+        <w:t>a =-0.256524418930155 ± 0.13102105798533292</w:t>
+      </w:r>
+    </w:p>
+    <w:p>
+      <w:pPr>
+        <w:rPr>
+          <w:rFonts w:eastAsiaTheme="minorEastAsia"/>
+        </w:rPr>
+      </w:pPr>
+      <w:r>
+        <w:rPr>
+          <w:rFonts w:eastAsiaTheme="minorEastAsia"/>
+        </w:rPr>
+        <w:t>b =1.2088268037581151 ± 0.20900672175346094</w:t>
+      </w:r>
+    </w:p>
+    <w:tbl>
+      <w:tblPr>
+        <w:tblStyle w:val="Grilledutableau"/>
+        <w:tblpPr w:leftFromText="141" w:rightFromText="141" w:vertAnchor="text" w:horzAnchor="margin" w:tblpY="34"/>
+        <w:tblW w:w="0" w:type="auto"/>
+        <w:tblLook w:val="04A0" w:firstRow="1" w:lastRow="0" w:firstColumn="1" w:lastColumn="0" w:noHBand="0" w:noVBand="1"/>
+      </w:tblPr>
+      <w:tblGrid>
+        <w:gridCol w:w="2547"/>
+        <w:gridCol w:w="541"/>
+        <w:gridCol w:w="567"/>
+        <w:gridCol w:w="614"/>
+        <w:gridCol w:w="546"/>
+        <w:gridCol w:w="567"/>
+        <w:gridCol w:w="541"/>
+      </w:tblGrid>
+      <w:tr>
+        <w:tc>
+          <w:tcPr>
+            <w:tcW w:w="2547" w:type="dxa"/>
+          </w:tcPr>
+          <w:p>
+            <w:r>
+              <w:t>Intensité i (en A)</w:t>
+            </w:r>
+          </w:p>
+        </w:tc>
+        <w:tc>
+          <w:tcPr>
+            <w:tcW w:w="541" w:type="dxa"/>
+          </w:tcPr>
+          <w:p>
+            <w:r>
+              <w:t>0.3</w:t>
+            </w:r>
+          </w:p>
+        </w:tc>
+        <w:tc>
+          <w:tcPr>
+            <w:tcW w:w="567" w:type="dxa"/>
+          </w:tcPr>
+          <w:p>
+            <w:r>
+              <w:t>0.4</w:t>
+            </w:r>
+          </w:p>
+        </w:tc>
+        <w:tc>
+          <w:tcPr>
+            <w:tcW w:w="614" w:type="dxa"/>
+          </w:tcPr>
+          <w:p>
+            <w:r>
+              <w:t>0.5</w:t>
+            </w:r>
+          </w:p>
+        </w:tc>
+        <w:tc>
+          <w:tcPr>
+            <w:tcW w:w="546" w:type="dxa"/>
+          </w:tcPr>
+          <w:p>
+            <w:r>
+              <w:t>0.6</w:t>
+            </w:r>
+          </w:p>
+        </w:tc>
+        <w:tc>
+          <w:tcPr>
+            <w:tcW w:w="567" w:type="dxa"/>
+          </w:tcPr>
+          <w:p>
+            <w:r>
+              <w:t>0.7</w:t>
+            </w:r>
+          </w:p>
+        </w:tc>
+        <w:tc>
+          <w:tcPr>
+            <w:tcW w:w="541" w:type="dxa"/>
+          </w:tcPr>
+          <w:p>
+            <w:r>
+              <w:t>1</w:t>
+            </w:r>
+          </w:p>
+        </w:tc>
+      </w:tr>
+      <w:tr>
+        <w:tc>
+          <w:tcPr>
+            <w:tcW w:w="2547" w:type="dxa"/>
+          </w:tcPr>
+          <w:p>
+            <w:r>
+              <w:t>Force mesurée (en N)</w:t>
+            </w:r>
+          </w:p>
+        </w:tc>
+        <w:tc>
+          <w:tcPr>
+            <w:tcW w:w="541" w:type="dxa"/>
+          </w:tcPr>
+          <w:p>
+            <w:r>
+              <w:t>0.1</w:t>
+            </w:r>
+          </w:p>
+        </w:tc>
+        <w:tc>
+          <w:tcPr>
+            <w:tcW w:w="567" w:type="dxa"/>
+          </w:tcPr>
+          <w:p>
+            <w:r>
+              <w:t>0.2</w:t>
+            </w:r>
+          </w:p>
+        </w:tc>
+        <w:tc>
+          <w:tcPr>
+            <w:tcW w:w="614" w:type="dxa"/>
+          </w:tcPr>
+          <w:p>
+            <w:r>
+              <w:t>0.3</w:t>
+            </w:r>
+          </w:p>
+        </w:tc>
+        <w:tc>
+          <w:tcPr>
+            <w:tcW w:w="546" w:type="dxa"/>
+          </w:tcPr>
+          <w:p>
+            <w:r>
+              <w:t>0.5</w:t>
+            </w:r>
+          </w:p>
+        </w:tc>
+        <w:tc>
+          <w:tcPr>
+            <w:tcW w:w="567" w:type="dxa"/>
+          </w:tcPr>
+          <w:p>
+            <w:r>
+              <w:t>0.7</w:t>
+            </w:r>
+          </w:p>
+        </w:tc>
+        <w:tc>
+          <w:tcPr>
+            <w:tcW w:w="541" w:type="dxa"/>
+          </w:tcPr>
+          <w:p>
+            <w:r>
+              <w:t>0.9</w:t>
+            </w:r>
+          </w:p>
+        </w:tc>
+      </w:tr>
+    </w:tbl>
+    <w:p>
+      <w:pPr>
+        <w:rPr>
+          <w:rFonts w:eastAsiaTheme="minorEastAsia"/>
+        </w:rPr>
+      </w:pPr>
+    </w:p>
+    <w:p/>
+    <w:p/>
+    <w:p>
+      <w:pPr>
+        <w:rPr>
+          <w:rFonts w:eastAsiaTheme="minorEastAsia"/>
+        </w:rPr>
+      </w:pPr>
+    </w:p>
+    <w:p>
+      <w:pPr>
+        <w:rPr>
+          <w:rFonts w:eastAsiaTheme="minorEastAsia"/>
+        </w:rPr>
+      </w:pPr>
+    </w:p>
+    <w:p>
+      <w:pPr>
+        <w:rPr>
+          <w:rFonts w:eastAsiaTheme="minorEastAsia"/>
+        </w:rPr>
+      </w:pPr>
+    </w:p>
+    <w:p>
+      <w:pPr>
+        <w:rPr>
+          <w:rFonts w:eastAsiaTheme="minorEastAsia"/>
+        </w:rPr>
+      </w:pPr>
+    </w:p>
+    <w:p>
+      <w:pPr>
+        <w:rPr>
+          <w:rFonts w:eastAsiaTheme="minorEastAsia"/>
+        </w:rPr>
+      </w:pPr>
+    </w:p>
+    <w:p>
+      <w:pPr>
+        <w:rPr>
+          <w:rFonts w:eastAsiaTheme="minorEastAsia"/>
+        </w:rPr>
+      </w:pPr>
+    </w:p>
+    <w:p>
+      <w:pPr>
+        <w:rPr>
+          <w:rFonts w:eastAsiaTheme="minorEastAsia"/>
+        </w:rPr>
+      </w:pPr>
+    </w:p>
+    <w:p>
+      <w:pPr>
+        <w:rPr>
+          <w:rFonts w:eastAsiaTheme="minorEastAsia"/>
+        </w:rPr>
+      </w:pPr>
+    </w:p>
+    <w:p>
+      <w:pPr>
+        <w:rPr>
+          <w:rFonts w:eastAsiaTheme="minorEastAsia"/>
+        </w:rPr>
+      </w:pPr>
+    </w:p>
+    <w:p>
+      <w:pPr>
+        <w:rPr>
+          <w:rFonts w:eastAsiaTheme="minorEastAsia"/>
+        </w:rPr>
+      </w:pPr>
+    </w:p>
+    <w:p>
+      <w:pPr>
+        <w:rPr>
+          <w:rFonts w:eastAsiaTheme="minorEastAsia"/>
+        </w:rPr>
+      </w:pPr>
+    </w:p>
+    <w:p>
+      <w:pPr>
+        <w:rPr>
+          <w:rFonts w:eastAsiaTheme="minorEastAsia"/>
+        </w:rPr>
+      </w:pPr>
     </w:p>
     <w:p>
       <w:pPr>
@@ -6881,7 +7877,7 @@
     </inkml:brush>
   </inkml:definitions>
   <inkml:trace contextRef="#ctx0" brushRef="#br0">338 0 24575,'-3'2'0,"0"0"0,1 0 0,-1 1 0,0-1 0,1 1 0,0-1 0,0 1 0,0 0 0,0 0 0,-2 4 0,-3 3 0,-77 77 0,38-41 0,17-19-160,-61 44-1,64-52-883,13-9-5782</inkml:trace>
-  <inkml:trace contextRef="#ctx0" brushRef="#br0" timeOffset="1189.34">0 316 24575,'0'5'0,"0"-1"0,1 1 0,0 0 0,0-1 0,0 1 0,0-1 0,1 0 0,-1 1 0,1-1 0,0 0 0,1 0 0,-1 0 0,1 0 0,4 6 0,4 1 0,1 0 0,0-1 0,13 10 0,24 20 0,51 41 0,-97-78-195,1 0 0,-1 0 0,1-1 0,0 1 0,0-1 0,6 3 0,7 2-6631</inkml:trace>
+  <inkml:trace contextRef="#ctx0" brushRef="#br0" timeOffset="1189.33">0 316 24575,'0'5'0,"0"-1"0,1 1 0,0 0 0,0-1 0,0 1 0,0-1 0,1 0 0,-1 1 0,1-1 0,0 0 0,1 0 0,-1 0 0,1 0 0,4 6 0,4 1 0,1 0 0,0-1 0,13 10 0,24 20 0,51 41 0,-97-78-195,1 0 0,-1 0 0,1-1 0,0 1 0,0-1 0,6 3 0,7 2-6631</inkml:trace>
 </inkml:ink>
 </file>
 

</xml_diff>